<commit_message>
updating to have the secondary y axis ticks different
</commit_message>
<xml_diff>
--- a/report/sal_ci.docx
+++ b/report/sal_ci.docx
@@ -54,7 +54,7 @@
         <w:pStyle w:val="BodyText"/>
       </w:pPr>
       <w:r>
-        <w:t xml:space="preserve">Figure 1. Salinity and discharge data collected from autonomous sensors from the Lone Cabbage Reef restoration site near Suwannee, FL. Each graph represents a sensor location, with top of page as north, and right of page as east. The center column of figures (Sites 1-3) represent the eastern side of the Lone Cabbage Reef restoration site. The left column of figures (Sites 4-6) represent the western side of the Lone Cabbage Reef restoration site. The right column of figures (Sites 7-9) represent sensors closest to shore in an area where salinity may be influenced by restoring Lone Cabbage Reef. The first two columns from the west (Sites 1-6) represent the inshore and offshore sides of the restoration reef. The primary y-axis is Salinity (ppt, parts per thousand), and the secondary y-axis is Suwannee River discharge (CFS, cubic feet per second) measured at USGS Wilcox station 02323500 on the Suwannee River. River discharge is graphed as a daily mean in the light blue filled shape near the bottom of each graph. Salinity values (black line) are depicted using a 95% confidence interval, meaing that the interval is a range of values that are 95% certain to contain the true mean. Mean salinity and confidence interval values do not vary grealty.</w:t>
+        <w:t xml:space="preserve">Figure 1. Salinity and discharge data collected from autonomous sensors from the Lone Cabbage Reef restoration site near Suwannee, FL. Each graph represents a sensor location, with top of page as north, and right of page as east. The center column of figures (Sites 1-3) represent the eastern side of the Lone Cabbage Reef restoration site. The left column of figures (Sites 4-6) represent the western side of the Lone Cabbage Reef restoration site. The right column of figures (Sites 7-9) represent sensors closest to shore in an area where salinity may be influenced by restoring Lone Cabbage Reef. The first two columns from the west (Sites 1-6) represent the inshore and offshore sides of the restoration reef. The primary y-axis is Salinity (ppt, parts per thousand), and the secondary y-axis is Suwannee River discharge (CFS, cubic feet per second) measured at USGS Wilcox station 02323500 on the Suwannee River. River discharge is graphed as a daily mean in the light blue filled shape near the bottom of each graph. Daily mean salinity values (black line) are depicted using a 95% confidence interval (grey shaded region). Missing river discharge values are due to corrupt readings or missing equipment.</w:t>
       </w:r>
     </w:p>
     <w:p>
@@ -109,7 +109,7 @@
         <w:pStyle w:val="BodyText"/>
       </w:pPr>
       <w:r>
-        <w:t xml:space="preserve">Figure 2. Temperature and discharge data collected from autonomous sensors from the Lone Cabbage Reef restoration site near Suwannee, FL. Each graph represents a sensor location, with top of page as north, and right of page as east. The center column of figures (Sites 1-3) represent the eastern side of the Lone Cabbage Reef restoration site. The left column of figures (Sites 4-6) represent the western side of the Lone Cabbage Reef restoration site. The right column of figures (Sites 7-9) represent sensors close to shore in an area where salinity may be influenced by restoring Lone Cabbage Reef. The first two columns from the west (Sites 1-6) represent the inshore and offshore sides of the restoration reef. The primary y-axis is Temperature (C, Celsius), and the secondary y-axis is Suwannee River discharge (CFS, cubic feet per second) measured at USGS Wilcox station 02323500 on the Suwannee River. River discharge is graphed as a daily mean in the light blue filled shape near the bottom of each graph. Temperature values (orange line) are depicted using a 95% confidence interval, meaing that the interval is a range of values that are 95% certain to contain the true mean. Mean temperature and confidence interval values do not vary grealty.</w:t>
+        <w:t xml:space="preserve">Figure 2. Temperature and discharge data collected from autonomous sensors from the Lone Cabbage Reef restoration site near Suwannee, FL. Each graph represents a sensor location, with top of page as north, and right of page as east. The center column of figures (Sites 1-3) represent the eastern side of the Lone Cabbage Reef restoration site. The left column of figures (Sites 4-6) represent the western side of the Lone Cabbage Reef restoration site. The right column of figures (Sites 7-9) represent sensors close to shore in an area where salinity may be influenced by restoring Lone Cabbage Reef. The first two columns from the west (Sites 1-6) represent the inshore and offshore sides of the restoration reef. The primary y-axis is Temperature (C, Celsius), and the secondary y-axis is Suwannee River discharge (CFS, cubic feet per second) measured at USGS Wilcox station 02323500 on the Suwannee River. River discharge is graphed as a daily mean in the light blue filled shape near the bottom of each graph. Daily mean temperature values (orange line) are depicted with a 95% confidence interval (shaded orange region). Missing river discharge values are due to corrupt readings or missing equipment.</w:t>
       </w:r>
     </w:p>
     <w:p>
@@ -164,7 +164,7 @@
         <w:pStyle w:val="BodyText"/>
       </w:pPr>
       <w:r>
-        <w:t xml:space="preserve">Figure 3. Salinity and discharge data collected from autonomous sensors from the Lone Cabbage Reef restoration site near Suwannee, FL. Each graph represents a sensor location, with top of page as north, and right of page as east. The figures (Sites 7-9) represent sensors close to shore in an area where salinity may be influenced by restoring Lone Cabbage Reef. The primary y-axis is Salinity (ppt, parts per thousand), and the secondary y-axis is Suwannee River discharge (CFS, cubic feet per second) measured at USGS Wilcox station 02323500 on the Suwannee River. River discharge is graphed as a daily mean in the light blue filled shape near the bottom of each graph. Salinity values (black line) are depicted using a 95% confidence interval, meaing that the interval is a range of values that are 95% certain to contain the true mean. Mean salinity and confidence interval values do not vary grealty.</w:t>
+        <w:t xml:space="preserve">Figure 3. Salinity and discharge data collected from autonomous sensors from the Lone Cabbage Reef restoration site near Suwannee, FL. Each graph represents a sensor location, with top of page as north, and right of page as east. The figures (Sites 7-9) represent sensors close to shore in an area where salinity may be influenced by restoring Lone Cabbage Reef. The primary y-axis is Salinity (ppt, parts per thousand), and the secondary y-axis is Suwannee River discharge (CFS, cubic feet per second) measured at USGS Wilcox station 02323500 on the Suwannee River. River discharge is graphed as a daily mean in the light blue filled shape near the bottom of each graph. Daily mean salinity values (black line) are depicted using a 95% confidence interval (grey shaded region). Missing river discharge values are due to corrupt readings or missing equipment.</w:t>
       </w:r>
     </w:p>
     <w:p>
@@ -219,7 +219,7 @@
         <w:pStyle w:val="BodyText"/>
       </w:pPr>
       <w:r>
-        <w:t xml:space="preserve">Figure 4. Temperature and discharge data collected from autonomous sensors from the Lone Cabbage Reef restoration site near Suwannee, FL. Each graph represents a sensor location, with top of page as north, and right of page as east. The figures (Sites 7-9) represent sensors close to shore in an area where salinity may be influenced by restoring Lone Cabbage Reef. The primary y-axis is Temperature (C, Celsius), and the secondary y-axis is Suwannee River discharge (CFS, cubic feet per second) measured at USGS Wilcox station 02323500 on the Suwannee River. River discharge is graphed as a daily mean in the light blue filled shape near the bottom of each graph. Temperature values (orange line) are depicted using a 95% confidence interval, meaing that the interval is a range of values that are 95% certain to contain the true mean. Mean temperature and confidence interval values do not vary grealty.</w:t>
+        <w:t xml:space="preserve">Figure 4. Temperature and discharge data collected from autonomous sensors from the Lone Cabbage Reef restoration site near Suwannee, FL. Each graph represents a sensor location, with top of page as north, and right of page as east. The figures (Sites 7-9) represent sensors close to shore in an area where salinity may be influenced by restoring Lone Cabbage Reef. The primary y-axis is Temperature (C, Celsius), and the secondary y-axis is Suwannee River discharge (CFS, cubic feet per second) measured at USGS Wilcox station 02323500 on the Suwannee River. River discharge is graphed as a daily mean in the light blue filled shape near the bottom of each graph. Daily mean temperature values (orange line) are depicted with a 95% confidence interval (shaded orange region). Missing river discharge values are due to corrupt readings or missing equipment.</w:t>
       </w:r>
     </w:p>
     <w:p>
@@ -274,7 +274,7 @@
         <w:pStyle w:val="BodyText"/>
       </w:pPr>
       <w:r>
-        <w:t xml:space="preserve">Figure 5. Salinity and discharge data collected from autonomous sensors from the Lone Cabbage Reef restoration site near Suwannee, FL. Each graph represents a sensor location, with top of page as north, and right of page as east. The figures (Sites 4-6) represent the western side of the Lone Cabbage Reef restoration site. The primary y-axis is Salinity (ppt, parts per thousand), and the secondary y-axis is Suwannee River discharge (CFS, cubic feet per second) measured at USGS Wilcox station 02323500 on the Suwannee River. River discharge is graphed as a daily mean in the light blue filled shape near the bottom of each graph. Salinity values (black line) are depicted using a 95% confidence interval, meaing that the interval is a range of values that are 95% certain to contain the true mean. Mean salinity and confidence interval values do not vary grealty.</w:t>
+        <w:t xml:space="preserve">Figure 5. Salinity and discharge data collected from autonomous sensors from the Lone Cabbage Reef restoration site near Suwannee, FL. Each graph represents a sensor location, with top of page as north, and right of page as east. The figures (Sites 4-6) represent the western side of the Lone Cabbage Reef restoration site. The primary y-axis is Salinity (ppt, parts per thousand), and the secondary y-axis is Suwannee River discharge (CFS, cubic feet per second) measured at USGS Wilcox station 02323500 on the Suwannee River. River discharge is graphed as a daily mean in the light blue filled shape near the bottom of each graph. Daily mean salinity values (black line) are depicted using a 95% confidence interval (grey shaded region). Missing river discharge values are due to corrupt readings or missing equipment.</w:t>
       </w:r>
     </w:p>
     <w:p>
@@ -329,7 +329,7 @@
         <w:pStyle w:val="BodyText"/>
       </w:pPr>
       <w:r>
-        <w:t xml:space="preserve">Figure 6. Temperature and discharge data collected from autonomous sensors from the Lone Cabbage Reef restoration site near Suwannee, FL. Each graph represents a sensor location, with top of page as north, and right of page as east. The figures (Sites 4-6) represent the western side of the Lone Cabbage Reef restoration site. The primary y-axis is Temperature (C, Celsius), and the secondary y-axis is Suwannee River discharge (CFS, cubic feet per second) measured at USGS Wilcox station 02323500 on the Suwannee River. River discharge is graphed as a daily mean in the light blue filled shape near the bottom of each graph. Temperature values (orange line) are depicted using a 95% confidence interval, meaing that the interval is a range of values that are 95% certain to contain the true mean. Mean temperature and confidence interval values do not vary grealty.</w:t>
+        <w:t xml:space="preserve">Figure 6. Temperature and discharge data collected from autonomous sensors from the Lone Cabbage Reef restoration site near Suwannee, FL. Each graph represents a sensor location, with top of page as north, and right of page as east. The figures (Sites 4-6) represent the western side of the Lone Cabbage Reef restoration site. The primary y-axis is Temperature (C, Celsius), and the secondary y-axis is Suwannee River discharge (CFS, cubic feet per second) measured at USGS Wilcox station 02323500 on the Suwannee River. River discharge is graphed as a daily mean in the light blue filled shape near the bottom of each graph. Daily mean temperature values (orange line) are depicted with a 95% confidence interval (shaded orange region). Missing river discharge values are due to corrupt readings or missing equipment.</w:t>
       </w:r>
     </w:p>
     <w:p>
@@ -384,7 +384,7 @@
         <w:pStyle w:val="BodyText"/>
       </w:pPr>
       <w:r>
-        <w:t xml:space="preserve">Figure 7. Salinity and discharge data collected from autonomous sensors from the Lone Cabbage Reef restoration site near Suwannee, FL. The figures (Sites 1-3) represent the eastern side of the Lone Cabbage Reef restoration site. The primary y-axis is Salinity (ppt, parts per thousand), and the secondary y-axis is Suwannee River discharge (CFS, cubic feet per second) measured at USGS Wilcox station 02323500 on the Suwannee River. River discharge is graphed as a daily mean in the light blue filled shape near the bottom of each graph. Salinity values (black line) are depicted using a 95% confidence interval, meaing that the interval is a range of values that are 95% certain to contain the true mean. Mean salinity and confidence interval values do not vary grealty.</w:t>
+        <w:t xml:space="preserve">Figure 7. Salinity and discharge data collected from autonomous sensors from the Lone Cabbage Reef restoration site near Suwannee, FL. The figures (Sites 1-3) represent the eastern side of the Lone Cabbage Reef restoration site. The primary y-axis is Salinity (ppt, parts per thousand), and the secondary y-axis is Suwannee River discharge (CFS, cubic feet per second) measured at USGS Wilcox station 02323500 on the Suwannee River. River discharge is graphed as a daily mean in the light blue filled shape near the bottom of each graph. Daily mean salinity values (black line) are depicted using a 95% confidence interval (grey shaded region). Missing river discharge values are due to corrupt readings or missing equipment.</w:t>
       </w:r>
     </w:p>
     <w:p>
@@ -439,7 +439,7 @@
         <w:pStyle w:val="BodyText"/>
       </w:pPr>
       <w:r>
-        <w:t xml:space="preserve">Figure 8. Temperature and discharge data collected from autonomous sensors from the Lone Cabbage Reef restoration site near Suwannee, FL. The figures (Sites 1-3) represent the eastern side of the Lone Cabbage Reef restoration site. The primary y-axis is Temperature (C, Celsius), and the secondary y-axis is Suwannee River discharge (CFS, cubic feet per second) measured at USGS Wilcox station 02323500 on the Suwannee River. River discharge is graphed as a daily mean in the light blue filled shape near the bottom of each graph. Daily mean Temperature values (orange line) are depicted using a 95% confidence interval, meaing that the interval is a range of values that are 95% certain to contain the true mean. Mean temperature and confidence interval values do not vary grealty.</w:t>
+        <w:t xml:space="preserve">Figure 8. Temperature and discharge data collected from autonomous sensors from the Lone Cabbage Reef restoration site near Suwannee, FL. The figures (Sites 1-3) represent the eastern side of the Lone Cabbage Reef restoration site. The primary y-axis is Temperature (C, Celsius), and the secondary y-axis is Suwannee River discharge (CFS, cubic feet per second) measured at USGS Wilcox station 02323500 on the Suwannee River. River discharge is graphed as a daily mean in the light blue filled shape near the bottom of each graph. Daily mean temperature values (orange line) are depicted with a 95% confidence interval (shaded orange region).</w:t>
       </w:r>
     </w:p>
     <w:sectPr/>
@@ -550,7 +550,7 @@
     </w:lvl>
   </w:abstractNum>
   <w:abstractNum w:abstractNumId="990">
-    <w:nsid w:val="6ad136fb"/>
+    <w:nsid w:val="fe7f540d"/>
     <w:multiLevelType w:val="multilevel"/>
     <w:lvl w:ilvl="0">
       <w:numFmt w:val="bullet"/>

</xml_diff>

<commit_message>
udpated the quarterly report based on latest wp service trip, until 12/21/2019, also edited the spacing between the facets to give room for the axis labels
</commit_message>
<xml_diff>
--- a/report/sal_ci.docx
+++ b/report/sal_ci.docx
@@ -11,12 +11,67 @@
           <wp:inline>
             <wp:extent cx="5334000" cy="5334000"/>
             <wp:effectExtent b="0" l="0" r="0" t="0"/>
-            <wp:docPr descr="" id="1" name="Picture"/>
+            <wp:docPr descr="" title="" id="1" name="Picture"/>
             <a:graphic>
               <a:graphicData uri="http://schemas.openxmlformats.org/drawingml/2006/picture">
                 <pic:pic>
                   <pic:nvPicPr>
                     <pic:cNvPr descr="sal_ci_files/figure-docx/salinity_allsites-1.png" id="0" name="Picture"/>
+                    <pic:cNvPicPr>
+                      <a:picLocks noChangeArrowheads="1" noChangeAspect="1"/>
+                    </pic:cNvPicPr>
+                  </pic:nvPicPr>
+                  <pic:blipFill>
+                    <a:blip r:embed="rId20"/>
+                    <a:stretch>
+                      <a:fillRect/>
+                    </a:stretch>
+                  </pic:blipFill>
+                  <pic:spPr bwMode="auto">
+                    <a:xfrm>
+                      <a:off x="0" y="0"/>
+                      <a:ext cx="5334000" cy="5334000"/>
+                    </a:xfrm>
+                    <a:prstGeom prst="rect">
+                      <a:avLst/>
+                    </a:prstGeom>
+                    <a:noFill/>
+                    <a:ln w="9525">
+                      <a:noFill/>
+                      <a:headEnd/>
+                      <a:tailEnd/>
+                    </a:ln>
+                  </pic:spPr>
+                </pic:pic>
+              </a:graphicData>
+            </a:graphic>
+          </wp:inline>
+        </w:drawing>
+      </w:r>
+    </w:p>
+    <w:p>
+      <w:pPr>
+        <w:pStyle w:val="BodyText"/>
+      </w:pPr>
+      <w:r>
+        <w:t xml:space="preserve">Figure 1. Salinity and discharge data collected from autonomous sensors from the Lone Cabbage Reef restoration site near Suwannee, FL. Each graph represents a sensor location, with top of page as north, and right of page as east. The center column of figures (Sites 1-3) represent the eastern side of the Lone Cabbage Reef restoration site. The left column of figures (Sites 4-6) represent the western side of the Lone Cabbage Reef restoration site. The right column of figures (Sites 7-9) represent sensors closest to shore in an area where salinity may be influenced by restoring Lone Cabbage Reef. The first two columns from the west (Sites 1-6) represent the inshore and offshore sides of the restoration reef. The primary y-axis is Salinity (ppt, parts per thousand), and the secondary y-axis is Suwannee River discharge (CFS, cubic feet per second) measured at USGS Wilcox station 02323500 on the Suwannee River. River discharge is graphed as a daily mean in the light blue filled shape near the bottom of each graph. Daily mean salinity values (black line) are depicted using a 95% confidence interval (grey shaded region). Missing river discharge values are due to corrupt readings or missing equipment.</w:t>
+      </w:r>
+    </w:p>
+    <w:p>
+      <w:pPr>
+        <w:pStyle w:val="BodyText"/>
+      </w:pPr>
+      <w:r>
+        <w:drawing>
+          <wp:inline>
+            <wp:extent cx="5334000" cy="5334000"/>
+            <wp:effectExtent b="0" l="0" r="0" t="0"/>
+            <wp:docPr descr="" title="" id="1" name="Picture"/>
+            <a:graphic>
+              <a:graphicData uri="http://schemas.openxmlformats.org/drawingml/2006/picture">
+                <pic:pic>
+                  <pic:nvPicPr>
+                    <pic:cNvPr descr="sal_ci_files/figure-docx/alltemp_sites-1.png" id="0" name="Picture"/>
                     <pic:cNvPicPr>
                       <a:picLocks noChangeArrowheads="1" noChangeAspect="1"/>
                     </pic:cNvPicPr>
@@ -54,7 +109,7 @@
         <w:pStyle w:val="BodyText"/>
       </w:pPr>
       <w:r>
-        <w:t xml:space="preserve">Figure 1. Salinity and discharge data collected from autonomous sensors from the Lone Cabbage Reef restoration site near Suwannee, FL. Each graph represents a sensor location, with top of page as north, and right of page as east. The center column of figures (Sites 1-3) represent the eastern side of the Lone Cabbage Reef restoration site. The left column of figures (Sites 4-6) represent the western side of the Lone Cabbage Reef restoration site. The right column of figures (Sites 7-9) represent sensors closest to shore in an area where salinity may be influenced by restoring Lone Cabbage Reef. The first two columns from the west (Sites 1-6) represent the inshore and offshore sides of the restoration reef. The primary y-axis is Salinity (ppt, parts per thousand), and the secondary y-axis is Suwannee River discharge (CFS, cubic feet per second) measured at USGS Wilcox station 02323500 on the Suwannee River. River discharge is graphed as a daily mean in the light blue filled shape near the bottom of each graph. Daily mean salinity values (black line) are depicted using a 95% confidence interval (grey shaded region). Missing river discharge values are due to corrupt readings or missing equipment.</w:t>
+        <w:t xml:space="preserve">Figure 2. Temperature and discharge data collected from autonomous sensors from the Lone Cabbage Reef restoration site near Suwannee, FL. Each graph represents a sensor location, with top of page as north, and right of page as east. The center column of figures (Sites 1-3) represent the eastern side of the Lone Cabbage Reef restoration site. The left column of figures (Sites 4-6) represent the western side of the Lone Cabbage Reef restoration site. The right column of figures (Sites 7-9) represent sensors close to shore in an area where salinity may be influenced by restoring Lone Cabbage Reef. The first two columns from the west (Sites 1-6) represent the inshore and offshore sides of the restoration reef. The primary y-axis is Temperature (C, Celsius), and the secondary y-axis is Suwannee River discharge (CFS, cubic feet per second) measured at USGS Wilcox station 02323500 on the Suwannee River. River discharge is graphed as a daily mean in the light blue filled shape near the bottom of each graph. Daily mean temperature values (orange line) are depicted with a 95% confidence interval (shaded orange region). Missing river discharge values are due to corrupt readings or missing equipment.</w:t>
       </w:r>
     </w:p>
     <w:p>
@@ -66,12 +121,12 @@
           <wp:inline>
             <wp:extent cx="5334000" cy="5334000"/>
             <wp:effectExtent b="0" l="0" r="0" t="0"/>
-            <wp:docPr descr="" id="1" name="Picture"/>
+            <wp:docPr descr="" title="" id="1" name="Picture"/>
             <a:graphic>
               <a:graphicData uri="http://schemas.openxmlformats.org/drawingml/2006/picture">
                 <pic:pic>
                   <pic:nvPicPr>
-                    <pic:cNvPr descr="sal_ci_files/figure-docx/alltemp_sites-1.png" id="0" name="Picture"/>
+                    <pic:cNvPr descr="sal_ci_files/figure-docx/sal_plot789-1.png" id="0" name="Picture"/>
                     <pic:cNvPicPr>
                       <a:picLocks noChangeArrowheads="1" noChangeAspect="1"/>
                     </pic:cNvPicPr>
@@ -109,7 +164,7 @@
         <w:pStyle w:val="BodyText"/>
       </w:pPr>
       <w:r>
-        <w:t xml:space="preserve">Figure 2. Temperature and discharge data collected from autonomous sensors from the Lone Cabbage Reef restoration site near Suwannee, FL. Each graph represents a sensor location, with top of page as north, and right of page as east. The center column of figures (Sites 1-3) represent the eastern side of the Lone Cabbage Reef restoration site. The left column of figures (Sites 4-6) represent the western side of the Lone Cabbage Reef restoration site. The right column of figures (Sites 7-9) represent sensors close to shore in an area where salinity may be influenced by restoring Lone Cabbage Reef. The first two columns from the west (Sites 1-6) represent the inshore and offshore sides of the restoration reef. The primary y-axis is Temperature (C, Celsius), and the secondary y-axis is Suwannee River discharge (CFS, cubic feet per second) measured at USGS Wilcox station 02323500 on the Suwannee River. River discharge is graphed as a daily mean in the light blue filled shape near the bottom of each graph. Daily mean temperature values (orange line) are depicted with a 95% confidence interval (shaded orange region). Missing river discharge values are due to corrupt readings or missing equipment.</w:t>
+        <w:t xml:space="preserve">Figure 3. Salinity and discharge data collected from autonomous sensors from the Lone Cabbage Reef restoration site near Suwannee, FL. Each graph represents a sensor location, with top of page as north, and right of page as east. The figures (Sites 7-9) represent sensors close to shore in an area where salinity may be influenced by restoring Lone Cabbage Reef. The primary y-axis is Salinity (ppt, parts per thousand), and the secondary y-axis is Suwannee River discharge (CFS, cubic feet per second) measured at USGS Wilcox station 02323500 on the Suwannee River. River discharge is graphed as a daily mean in the light blue filled shape near the bottom of each graph. Daily mean salinity values (black line) are depicted using a 95% confidence interval (grey shaded region). Missing river discharge values are due to corrupt readings or missing equipment.</w:t>
       </w:r>
     </w:p>
     <w:p>
@@ -121,12 +176,12 @@
           <wp:inline>
             <wp:extent cx="5334000" cy="5334000"/>
             <wp:effectExtent b="0" l="0" r="0" t="0"/>
-            <wp:docPr descr="" id="1" name="Picture"/>
+            <wp:docPr descr="" title="" id="1" name="Picture"/>
             <a:graphic>
               <a:graphicData uri="http://schemas.openxmlformats.org/drawingml/2006/picture">
                 <pic:pic>
                   <pic:nvPicPr>
-                    <pic:cNvPr descr="sal_ci_files/figure-docx/sal_plot789-1.png" id="0" name="Picture"/>
+                    <pic:cNvPr descr="sal_ci_files/figure-docx/temp_plot789-1.png" id="0" name="Picture"/>
                     <pic:cNvPicPr>
                       <a:picLocks noChangeArrowheads="1" noChangeAspect="1"/>
                     </pic:cNvPicPr>
@@ -164,7 +219,7 @@
         <w:pStyle w:val="BodyText"/>
       </w:pPr>
       <w:r>
-        <w:t xml:space="preserve">Figure 3. Salinity and discharge data collected from autonomous sensors from the Lone Cabbage Reef restoration site near Suwannee, FL. Each graph represents a sensor location, with top of page as north, and right of page as east. The figures (Sites 7-9) represent sensors close to shore in an area where salinity may be influenced by restoring Lone Cabbage Reef. The primary y-axis is Salinity (ppt, parts per thousand), and the secondary y-axis is Suwannee River discharge (CFS, cubic feet per second) measured at USGS Wilcox station 02323500 on the Suwannee River. River discharge is graphed as a daily mean in the light blue filled shape near the bottom of each graph. Daily mean salinity values (black line) are depicted using a 95% confidence interval (grey shaded region). Missing river discharge values are due to corrupt readings or missing equipment.</w:t>
+        <w:t xml:space="preserve">Figure 4. Temperature and discharge data collected from autonomous sensors from the Lone Cabbage Reef restoration site near Suwannee, FL. Each graph represents a sensor location, with top of page as north, and right of page as east. The figures (Sites 7-9) represent sensors close to shore in an area where salinity may be influenced by restoring Lone Cabbage Reef. The primary y-axis is Temperature (C, Celsius), and the secondary y-axis is Suwannee River discharge (CFS, cubic feet per second) measured at USGS Wilcox station 02323500 on the Suwannee River. River discharge is graphed as a daily mean in the light blue filled shape near the bottom of each graph. Daily mean temperature values (orange line) are depicted with a 95% confidence interval (shaded orange region). Missing river discharge values are due to corrupt readings or missing equipment.</w:t>
       </w:r>
     </w:p>
     <w:p>
@@ -176,12 +231,12 @@
           <wp:inline>
             <wp:extent cx="5334000" cy="5334000"/>
             <wp:effectExtent b="0" l="0" r="0" t="0"/>
-            <wp:docPr descr="" id="1" name="Picture"/>
+            <wp:docPr descr="" title="" id="1" name="Picture"/>
             <a:graphic>
               <a:graphicData uri="http://schemas.openxmlformats.org/drawingml/2006/picture">
                 <pic:pic>
                   <pic:nvPicPr>
-                    <pic:cNvPr descr="sal_ci_files/figure-docx/temp_plot789-1.png" id="0" name="Picture"/>
+                    <pic:cNvPr descr="sal_ci_files/figure-docx/sal_plot654-1.png" id="0" name="Picture"/>
                     <pic:cNvPicPr>
                       <a:picLocks noChangeArrowheads="1" noChangeAspect="1"/>
                     </pic:cNvPicPr>
@@ -219,7 +274,7 @@
         <w:pStyle w:val="BodyText"/>
       </w:pPr>
       <w:r>
-        <w:t xml:space="preserve">Figure 4. Temperature and discharge data collected from autonomous sensors from the Lone Cabbage Reef restoration site near Suwannee, FL. Each graph represents a sensor location, with top of page as north, and right of page as east. The figures (Sites 7-9) represent sensors close to shore in an area where salinity may be influenced by restoring Lone Cabbage Reef. The primary y-axis is Temperature (C, Celsius), and the secondary y-axis is Suwannee River discharge (CFS, cubic feet per second) measured at USGS Wilcox station 02323500 on the Suwannee River. River discharge is graphed as a daily mean in the light blue filled shape near the bottom of each graph. Daily mean temperature values (orange line) are depicted with a 95% confidence interval (shaded orange region). Missing river discharge values are due to corrupt readings or missing equipment.</w:t>
+        <w:t xml:space="preserve">Figure 5. Salinity and discharge data collected from autonomous sensors from the Lone Cabbage Reef restoration site near Suwannee, FL. Each graph represents a sensor location, with top of page as north, and right of page as east. The figures (Sites 4-6) represent the western side of the Lone Cabbage Reef restoration site. The primary y-axis is Salinity (ppt, parts per thousand), and the secondary y-axis is Suwannee River discharge (CFS, cubic feet per second) measured at USGS Wilcox station 02323500 on the Suwannee River. River discharge is graphed as a daily mean in the light blue filled shape near the bottom of each graph. Daily mean salinity values (black line) are depicted using a 95% confidence interval (grey shaded region). Missing river discharge values are due to corrupt readings or missing equipment.</w:t>
       </w:r>
     </w:p>
     <w:p>
@@ -231,12 +286,12 @@
           <wp:inline>
             <wp:extent cx="5334000" cy="5334000"/>
             <wp:effectExtent b="0" l="0" r="0" t="0"/>
-            <wp:docPr descr="" id="1" name="Picture"/>
+            <wp:docPr descr="" title="" id="1" name="Picture"/>
             <a:graphic>
               <a:graphicData uri="http://schemas.openxmlformats.org/drawingml/2006/picture">
                 <pic:pic>
                   <pic:nvPicPr>
-                    <pic:cNvPr descr="sal_ci_files/figure-docx/sal_plot654-1.png" id="0" name="Picture"/>
+                    <pic:cNvPr descr="sal_ci_files/figure-docx/temp_plot654-1.png" id="0" name="Picture"/>
                     <pic:cNvPicPr>
                       <a:picLocks noChangeArrowheads="1" noChangeAspect="1"/>
                     </pic:cNvPicPr>
@@ -274,7 +329,7 @@
         <w:pStyle w:val="BodyText"/>
       </w:pPr>
       <w:r>
-        <w:t xml:space="preserve">Figure 5. Salinity and discharge data collected from autonomous sensors from the Lone Cabbage Reef restoration site near Suwannee, FL. Each graph represents a sensor location, with top of page as north, and right of page as east. The figures (Sites 4-6) represent the western side of the Lone Cabbage Reef restoration site. The primary y-axis is Salinity (ppt, parts per thousand), and the secondary y-axis is Suwannee River discharge (CFS, cubic feet per second) measured at USGS Wilcox station 02323500 on the Suwannee River. River discharge is graphed as a daily mean in the light blue filled shape near the bottom of each graph. Daily mean salinity values (black line) are depicted using a 95% confidence interval (grey shaded region). Missing river discharge values are due to corrupt readings or missing equipment.</w:t>
+        <w:t xml:space="preserve">Figure 6. Temperature and discharge data collected from autonomous sensors from the Lone Cabbage Reef restoration site near Suwannee, FL. Each graph represents a sensor location, with top of page as north, and right of page as east. The figures (Sites 4-6) represent the western side of the Lone Cabbage Reef restoration site. The primary y-axis is Temperature (C, Celsius), and the secondary y-axis is Suwannee River discharge (CFS, cubic feet per second) measured at USGS Wilcox station 02323500 on the Suwannee River. River discharge is graphed as a daily mean in the light blue filled shape near the bottom of each graph. Daily mean temperature values (orange line) are depicted with a 95% confidence interval (shaded orange region). Missing river discharge values are due to corrupt readings or missing equipment.</w:t>
       </w:r>
     </w:p>
     <w:p>
@@ -286,12 +341,12 @@
           <wp:inline>
             <wp:extent cx="5334000" cy="5334000"/>
             <wp:effectExtent b="0" l="0" r="0" t="0"/>
-            <wp:docPr descr="" id="1" name="Picture"/>
+            <wp:docPr descr="" title="" id="1" name="Picture"/>
             <a:graphic>
               <a:graphicData uri="http://schemas.openxmlformats.org/drawingml/2006/picture">
                 <pic:pic>
                   <pic:nvPicPr>
-                    <pic:cNvPr descr="sal_ci_files/figure-docx/temp_plot654-1.png" id="0" name="Picture"/>
+                    <pic:cNvPr descr="sal_ci_files/figure-docx/sal_plot123-1.png" id="0" name="Picture"/>
                     <pic:cNvPicPr>
                       <a:picLocks noChangeArrowheads="1" noChangeAspect="1"/>
                     </pic:cNvPicPr>
@@ -329,7 +384,7 @@
         <w:pStyle w:val="BodyText"/>
       </w:pPr>
       <w:r>
-        <w:t xml:space="preserve">Figure 6. Temperature and discharge data collected from autonomous sensors from the Lone Cabbage Reef restoration site near Suwannee, FL. Each graph represents a sensor location, with top of page as north, and right of page as east. The figures (Sites 4-6) represent the western side of the Lone Cabbage Reef restoration site. The primary y-axis is Temperature (C, Celsius), and the secondary y-axis is Suwannee River discharge (CFS, cubic feet per second) measured at USGS Wilcox station 02323500 on the Suwannee River. River discharge is graphed as a daily mean in the light blue filled shape near the bottom of each graph. Daily mean temperature values (orange line) are depicted with a 95% confidence interval (shaded orange region). Missing river discharge values are due to corrupt readings or missing equipment.</w:t>
+        <w:t xml:space="preserve">Figure 7. Salinity and discharge data collected from autonomous sensors from the Lone Cabbage Reef restoration site near Suwannee, FL. The figures (Sites 1-3) represent the eastern side of the Lone Cabbage Reef restoration site. The primary y-axis is Salinity (ppt, parts per thousand), and the secondary y-axis is Suwannee River discharge (CFS, cubic feet per second) measured at USGS Wilcox station 02323500 on the Suwannee River. River discharge is graphed as a daily mean in the light blue filled shape near the bottom of each graph. Daily mean salinity values (black line) are depicted using a 95% confidence interval (grey shaded region). Missing river discharge values are due to corrupt readings or missing equipment.</w:t>
       </w:r>
     </w:p>
     <w:p>
@@ -341,12 +396,12 @@
           <wp:inline>
             <wp:extent cx="5334000" cy="5334000"/>
             <wp:effectExtent b="0" l="0" r="0" t="0"/>
-            <wp:docPr descr="" id="1" name="Picture"/>
+            <wp:docPr descr="" title="" id="1" name="Picture"/>
             <a:graphic>
               <a:graphicData uri="http://schemas.openxmlformats.org/drawingml/2006/picture">
                 <pic:pic>
                   <pic:nvPicPr>
-                    <pic:cNvPr descr="sal_ci_files/figure-docx/sal_plot123-1.png" id="0" name="Picture"/>
+                    <pic:cNvPr descr="sal_ci_files/figure-docx/temp_plot123-1.png" id="0" name="Picture"/>
                     <pic:cNvPicPr>
                       <a:picLocks noChangeArrowheads="1" noChangeAspect="1"/>
                     </pic:cNvPicPr>
@@ -384,67 +439,16 @@
         <w:pStyle w:val="BodyText"/>
       </w:pPr>
       <w:r>
-        <w:t xml:space="preserve">Figure 7. Salinity and discharge data collected from autonomous sensors from the Lone Cabbage Reef restoration site near Suwannee, FL. The figures (Sites 1-3) represent the eastern side of the Lone Cabbage Reef restoration site. The primary y-axis is Salinity (ppt, parts per thousand), and the secondary y-axis is Suwannee River discharge (CFS, cubic feet per second) measured at USGS Wilcox station 02323500 on the Suwannee River. River discharge is graphed as a daily mean in the light blue filled shape near the bottom of each graph. Daily mean salinity values (black line) are depicted using a 95% confidence interval (grey shaded region). Missing river discharge values are due to corrupt readings or missing equipment.</w:t>
-      </w:r>
-    </w:p>
-    <w:p>
-      <w:pPr>
-        <w:pStyle w:val="BodyText"/>
-      </w:pPr>
-      <w:r>
-        <w:drawing>
-          <wp:inline>
-            <wp:extent cx="5334000" cy="5334000"/>
-            <wp:effectExtent b="0" l="0" r="0" t="0"/>
-            <wp:docPr descr="" id="1" name="Picture"/>
-            <a:graphic>
-              <a:graphicData uri="http://schemas.openxmlformats.org/drawingml/2006/picture">
-                <pic:pic>
-                  <pic:nvPicPr>
-                    <pic:cNvPr descr="sal_ci_files/figure-docx/temp_plot123-1.png" id="0" name="Picture"/>
-                    <pic:cNvPicPr>
-                      <a:picLocks noChangeArrowheads="1" noChangeAspect="1"/>
-                    </pic:cNvPicPr>
-                  </pic:nvPicPr>
-                  <pic:blipFill>
-                    <a:blip r:embed="rId28"/>
-                    <a:stretch>
-                      <a:fillRect/>
-                    </a:stretch>
-                  </pic:blipFill>
-                  <pic:spPr bwMode="auto">
-                    <a:xfrm>
-                      <a:off x="0" y="0"/>
-                      <a:ext cx="5334000" cy="5334000"/>
-                    </a:xfrm>
-                    <a:prstGeom prst="rect">
-                      <a:avLst/>
-                    </a:prstGeom>
-                    <a:noFill/>
-                    <a:ln w="9525">
-                      <a:noFill/>
-                      <a:headEnd/>
-                      <a:tailEnd/>
-                    </a:ln>
-                  </pic:spPr>
-                </pic:pic>
-              </a:graphicData>
-            </a:graphic>
-          </wp:inline>
-        </w:drawing>
-      </w:r>
-    </w:p>
-    <w:p>
-      <w:pPr>
-        <w:pStyle w:val="BodyText"/>
-      </w:pPr>
-      <w:r>
         <w:t xml:space="preserve">Figure 8. Temperature and discharge data collected from autonomous sensors from the Lone Cabbage Reef restoration site near Suwannee, FL. The figures (Sites 1-3) represent the eastern side of the Lone Cabbage Reef restoration site. The primary y-axis is Temperature (C, Celsius), and the secondary y-axis is Suwannee River discharge (CFS, cubic feet per second) measured at USGS Wilcox station 02323500 on the Suwannee River. River discharge is graphed as a daily mean in the light blue filled shape near the bottom of each graph. Daily mean temperature values (orange line) are depicted with a 95% confidence interval (shaded orange region).</w:t>
       </w:r>
     </w:p>
     <w:sectPr/>
   </w:body>
 </w:document>
+</file>
+
+<file path=word/comments.xml><?xml version="1.0" encoding="utf-8"?>
+<w:comments xmlns:w="http://schemas.openxmlformats.org/wordprocessingml/2006/main" xmlns:m="http://schemas.openxmlformats.org/officeDocument/2006/math" xmlns:r="http://schemas.openxmlformats.org/officeDocument/2006/relationships" xmlns:o="urn:schemas-microsoft-com:office:office" xmlns:v="urn:schemas-microsoft-com:vml" xmlns:w10="urn:schemas-microsoft-com:office:word" xmlns:a="http://schemas.openxmlformats.org/drawingml/2006/main" xmlns:pic="http://schemas.openxmlformats.org/drawingml/2006/picture" xmlns:wp="http://schemas.openxmlformats.org/drawingml/2006/wordprocessingDrawing"/>
 </file>
 
 <file path=word/footnotes.xml><?xml version="1.0" encoding="utf-8"?>
@@ -468,8 +472,8 @@
 
 <file path=word/numbering.xml><?xml version="1.0" encoding="utf-8"?>
 <w:numbering xmlns:w="http://schemas.openxmlformats.org/wordprocessingml/2006/main">
-  <w:abstractNum w:abstractNumId="0">
-    <w:nsid w:val="e17f69ba"/>
+  <w:abstractNum w:abstractNumId="990">
+    <w:nsid w:val="170cd2de"/>
     <w:multiLevelType w:val="multilevel"/>
     <w:lvl w:ilvl="0">
       <w:numFmt w:val="bullet"/>
@@ -548,9 +552,31 @@
         <w:ind w:left="4800" w:hanging="480"/>
       </w:pPr>
     </w:lvl>
+    <w:lvl w:ilvl="7">
+      <w:numFmt w:val="bullet"/>
+      <w:lvlText w:val=" "/>
+      <w:lvlJc w:val="left"/>
+      <w:pPr>
+        <w:tabs>
+          <w:tab w:val="num" w:pos="5040"/>
+        </w:tabs>
+        <w:ind w:left="5520" w:hanging="480"/>
+      </w:pPr>
+    </w:lvl>
+    <w:lvl w:ilvl="8">
+      <w:numFmt w:val="bullet"/>
+      <w:lvlText w:val=" "/>
+      <w:lvlJc w:val="left"/>
+      <w:pPr>
+        <w:tabs>
+          <w:tab w:val="num" w:pos="5760"/>
+        </w:tabs>
+        <w:ind w:left="6240" w:hanging="480"/>
+      </w:pPr>
+    </w:lvl>
   </w:abstractNum>
   <w:abstractNum w:abstractNumId="990">
-    <w:nsid w:val="fab9efa8"/>
+    <w:nsid w:val="2c1ae401"/>
     <w:multiLevelType w:val="multilevel"/>
     <w:lvl w:ilvl="0">
       <w:numFmt w:val="bullet"/>
@@ -629,9 +655,31 @@
         <w:ind w:left="4800" w:hanging="480"/>
       </w:pPr>
     </w:lvl>
+    <w:lvl w:ilvl="7">
+      <w:numFmt w:val="bullet"/>
+      <w:lvlText w:val=" "/>
+      <w:lvlJc w:val="left"/>
+      <w:pPr>
+        <w:tabs>
+          <w:tab w:val="num" w:pos="5040"/>
+        </w:tabs>
+        <w:ind w:left="5520" w:hanging="480"/>
+      </w:pPr>
+    </w:lvl>
+    <w:lvl w:ilvl="8">
+      <w:numFmt w:val="bullet"/>
+      <w:lvlText w:val=" "/>
+      <w:lvlJc w:val="left"/>
+      <w:pPr>
+        <w:tabs>
+          <w:tab w:val="num" w:pos="5760"/>
+        </w:tabs>
+        <w:ind w:left="6240" w:hanging="480"/>
+      </w:pPr>
+    </w:lvl>
   </w:abstractNum>
-  <w:num w:numId="1">
-    <w:abstractNumId w:val="0"/>
+  <w:num w:numId="1000">
+    <w:abstractNumId w:val="990"/>
   </w:num>
   <w:num w:numId="1000">
     <w:abstractNumId w:val="990"/>
@@ -892,6 +940,66 @@
       <w:szCs w:val="24"/>
     </w:rPr>
   </w:style>
+  <w:style w:type="paragraph" w:styleId="Heading7">
+    <w:name w:val="Heading 7"/>
+    <w:basedOn w:val="Normal"/>
+    <w:next w:val="BodyText"/>
+    <w:uiPriority w:val="9"/>
+    <w:unhideWhenUsed/>
+    <w:qFormat/>
+    <w:pPr>
+      <w:keepNext/>
+      <w:keepLines/>
+      <w:spacing w:before="200" w:after="0"/>
+      <w:outlineLvl w:val="6"/>
+    </w:pPr>
+    <w:rPr>
+      <w:rFonts w:asciiTheme="majorHAnsi" w:eastAsiaTheme="majorEastAsia" w:hAnsiTheme="majorHAnsi" w:cstheme="majorBidi"/>
+      <w:color w:val="4F81BD" w:themeColor="accent1"/>
+      <w:sz w:val="24"/>
+      <w:szCs w:val="24"/>
+    </w:rPr>
+  </w:style>
+  <w:style w:type="paragraph" w:styleId="Heading8">
+    <w:name w:val="Heading 8"/>
+    <w:basedOn w:val="Normal"/>
+    <w:next w:val="BodyText"/>
+    <w:uiPriority w:val="9"/>
+    <w:unhideWhenUsed/>
+    <w:qFormat/>
+    <w:pPr>
+      <w:keepNext/>
+      <w:keepLines/>
+      <w:spacing w:before="200" w:after="0"/>
+      <w:outlineLvl w:val="7"/>
+    </w:pPr>
+    <w:rPr>
+      <w:rFonts w:asciiTheme="majorHAnsi" w:eastAsiaTheme="majorEastAsia" w:hAnsiTheme="majorHAnsi" w:cstheme="majorBidi"/>
+      <w:color w:val="4F81BD" w:themeColor="accent1"/>
+      <w:sz w:val="24"/>
+      <w:szCs w:val="24"/>
+    </w:rPr>
+  </w:style>
+  <w:style w:type="paragraph" w:styleId="Heading9">
+    <w:name w:val="Heading 9"/>
+    <w:basedOn w:val="Normal"/>
+    <w:next w:val="BodyText"/>
+    <w:uiPriority w:val="9"/>
+    <w:unhideWhenUsed/>
+    <w:qFormat/>
+    <w:pPr>
+      <w:keepNext/>
+      <w:keepLines/>
+      <w:spacing w:before="200" w:after="0"/>
+      <w:outlineLvl w:val="8"/>
+    </w:pPr>
+    <w:rPr>
+      <w:rFonts w:asciiTheme="majorHAnsi" w:eastAsiaTheme="majorEastAsia" w:hAnsiTheme="majorHAnsi" w:cstheme="majorBidi"/>
+      <w:color w:val="4F81BD" w:themeColor="accent1"/>
+      <w:sz w:val="24"/>
+      <w:szCs w:val="24"/>
+    </w:rPr>
+  </w:style>
   <w:style w:type="paragraph" w:styleId="BlockText">
     <w:name w:val="Block Text"/>
     <w:basedOn w:val="BodyText"/>
@@ -923,8 +1031,9 @@
     <w:semiHidden/>
     <w:unhideWhenUsed/>
   </w:style>
-  <w:style w:type="table" w:default="1" w:styleId="TableNormal">
-    <w:name w:val="Normal Table"/>
+  <w:style w:type="table" w:default="1" w:styleId="Table">
+    <w:name w:val="Table"/>
+    <w:basedOn w:val="TableNormal"/>
     <w:semiHidden/>
     <w:unhideWhenUsed/>
     <w:qFormat/>
@@ -981,8 +1090,8 @@
     <w:name w:val="Figure"/>
     <w:basedOn w:val="Normal"/>
   </w:style>
-  <w:style w:type="paragraph" w:customStyle="1" w:styleId="FigureWithCaption">
-    <w:name w:val="Figure with Caption"/>
+  <w:style w:type="paragraph" w:customStyle="1" w:styleId="CaptionedFigure">
+    <w:name w:val="Captioned Figure"/>
     <w:basedOn w:val="Figure"/>
     <w:pPr>
       <w:keepNext/>

</xml_diff>